<commit_message>
Added chinese_whispers (pre modification to work with elements catalog)
</commit_message>
<xml_diff>
--- a/Face Rec OO Notes.docx
+++ b/Face Rec OO Notes.docx
@@ -1369,6 +1369,11 @@
       </w:r>
     </w:p>
     <w:p>
+      <w:pPr>
+        <w:rPr>
+          <w:rStyle w:val="Hyperlink"/>
+        </w:rPr>
+      </w:pPr>
       <w:hyperlink r:id="rId8" w:history="1">
         <w:r>
           <w:rPr>
@@ -1379,9 +1384,45 @@
       </w:hyperlink>
     </w:p>
     <w:p>
+      <w:pPr>
+        <w:rPr>
+          <w:rStyle w:val="Hyperlink"/>
+        </w:rPr>
+      </w:pPr>
+    </w:p>
+    <w:p>
+      <w:pPr>
+        <w:rPr>
+          <w:rStyle w:val="Hyperlink"/>
+        </w:rPr>
+      </w:pPr>
+      <w:hyperlink r:id="rId9" w:history="1">
+        <w:r>
+          <w:rPr>
+            <w:rStyle w:val="Hyperlink"/>
+          </w:rPr>
+          <w:t>http://alexloveless.co.uk/data/chinese-whispers-graph-clustering-in-python/</w:t>
+        </w:r>
+      </w:hyperlink>
+    </w:p>
+    <w:p>
+      <w:pPr>
+        <w:rPr>
+          <w:rStyle w:val="Hyperlink"/>
+        </w:rPr>
+      </w:pPr>
       <w:bookmarkStart w:id="0" w:name="_GoBack"/>
       <w:bookmarkEnd w:id="0"/>
     </w:p>
+    <w:p>
+      <w:r>
+        <w:rPr>
+          <w:rStyle w:val="Hyperlink"/>
+        </w:rPr>
+        <w:br w:type="page"/>
+      </w:r>
+    </w:p>
+    <w:p/>
     <w:sectPr>
       <w:pgSz w:w="11906" w:h="16838"/>
       <w:pgMar w:top="1440" w:right="1440" w:bottom="1440" w:left="1440" w:header="708" w:footer="708" w:gutter="0"/>
@@ -2167,6 +2208,18 @@
       <w:u w:val="single"/>
     </w:rPr>
   </w:style>
+  <w:style w:type="character" w:styleId="FollowedHyperlink">
+    <w:name w:val="FollowedHyperlink"/>
+    <w:basedOn w:val="DefaultParagraphFont"/>
+    <w:uiPriority w:val="99"/>
+    <w:semiHidden/>
+    <w:unhideWhenUsed/>
+    <w:rsid w:val="00E079A9"/>
+    <w:rPr>
+      <w:color w:val="800080" w:themeColor="followedHyperlink"/>
+      <w:u w:val="single"/>
+    </w:rPr>
+  </w:style>
 </w:styles>
 </file>
 
@@ -2495,6 +2548,18 @@
       <w:u w:val="single"/>
     </w:rPr>
   </w:style>
+  <w:style w:type="character" w:styleId="FollowedHyperlink">
+    <w:name w:val="FollowedHyperlink"/>
+    <w:basedOn w:val="DefaultParagraphFont"/>
+    <w:uiPriority w:val="99"/>
+    <w:semiHidden/>
+    <w:unhideWhenUsed/>
+    <w:rsid w:val="00E079A9"/>
+    <w:rPr>
+      <w:color w:val="800080" w:themeColor="followedHyperlink"/>
+      <w:u w:val="single"/>
+    </w:rPr>
+  </w:style>
 </w:styles>
 </file>
 

</xml_diff>